<commit_message>
RA en de rest
</commit_message>
<xml_diff>
--- a/Agenda's en notulen/Agenda Woensdag 09-12.docx
+++ b/Agenda's en notulen/Agenda Woensdag 09-12.docx
@@ -65,7 +65,7 @@
         <w:rPr>
           <w:lang w:val="nl-NL"/>
         </w:rPr>
-        <w:t>8?</w:t>
+        <w:t>7</w:t>
       </w:r>
       <w:r>
         <w:rPr>
@@ -319,36 +319,36 @@
           <w:lang w:val="nl-NL"/>
         </w:rPr>
       </w:pPr>
+      <w:proofErr w:type="spellStart"/>
+      <w:r>
+        <w:rPr>
+          <w:lang w:val="nl-NL"/>
+        </w:rPr>
+        <w:t>Requirement</w:t>
+      </w:r>
+      <w:proofErr w:type="spellEnd"/>
+      <w:r>
+        <w:rPr>
+          <w:lang w:val="nl-NL"/>
+        </w:rPr>
+        <w:t xml:space="preserve"> Architecture</w:t>
+      </w:r>
+    </w:p>
+    <w:p>
+      <w:pPr>
+        <w:pStyle w:val="Lijstnummering2"/>
+        <w:rPr>
+          <w:lang w:val="nl-NL"/>
+        </w:rPr>
+      </w:pPr>
+      <w:r>
+        <w:rPr>
+          <w:lang w:val="nl-NL"/>
+        </w:rPr>
+        <w:t>Reviews</w:t>
+      </w:r>
       <w:bookmarkStart w:id="0" w:name="_GoBack"/>
       <w:bookmarkEnd w:id="0"/>
-      <w:proofErr w:type="spellStart"/>
-      <w:r>
-        <w:rPr>
-          <w:lang w:val="nl-NL"/>
-        </w:rPr>
-        <w:t>Requirement</w:t>
-      </w:r>
-      <w:proofErr w:type="spellEnd"/>
-      <w:r>
-        <w:rPr>
-          <w:lang w:val="nl-NL"/>
-        </w:rPr>
-        <w:t xml:space="preserve"> Architecture</w:t>
-      </w:r>
-    </w:p>
-    <w:p>
-      <w:pPr>
-        <w:pStyle w:val="Lijstnummering2"/>
-        <w:rPr>
-          <w:lang w:val="nl-NL"/>
-        </w:rPr>
-      </w:pPr>
-      <w:r>
-        <w:rPr>
-          <w:lang w:val="nl-NL"/>
-        </w:rPr>
-        <w:t>Reviews</w:t>
-      </w:r>
     </w:p>
     <w:p>
       <w:pPr>

</xml_diff>